<commit_message>
renamed all placed I used color instead of frequency
</commit_message>
<xml_diff>
--- a/Frequency_Distribution_Project.docx
+++ b/Frequency_Distribution_Project.docx
@@ -19,6 +19,9 @@
         <w:t xml:space="preserve">Link to GitHub containing the project: </w:t>
       </w:r>
       <w:r>
+        <w:t>https://github.com/RobertKS123/frequencyDistribtion</w:t>
+      </w:r>
+      <w:r>
         <w:br/>
       </w:r>
       <w:r>
@@ -35,8 +38,6 @@
       </w:r>
       <w:r>
         <w:br/>
-      </w:r>
-      <w:r>
         <w:t xml:space="preserve">When initially approaching the project, I considered employing a graph </w:t>
       </w:r>
       <w:proofErr w:type="spellStart"/>
@@ -158,11 +159,10 @@
           <w:noProof/>
           <w:lang w:val="en-US"/>
         </w:rPr>
-        <w:lastRenderedPageBreak/>
         <w:drawing>
-          <wp:inline distT="0" distB="0" distL="0" distR="0" wp14:anchorId="72B4E117" wp14:editId="3A32FD8B">
-            <wp:extent cx="5720080" cy="3413125"/>
-            <wp:effectExtent l="0" t="0" r="0" b="0"/>
+          <wp:inline distT="0" distB="0" distL="0" distR="0" wp14:anchorId="72B4E117" wp14:editId="14A7689E">
+            <wp:extent cx="4805916" cy="2867651"/>
+            <wp:effectExtent l="0" t="0" r="0" b="9525"/>
             <wp:docPr id="66657891" name="Picture 1"/>
             <wp:cNvGraphicFramePr>
               <a:graphicFrameLocks xmlns:a="http://schemas.openxmlformats.org/drawingml/2006/main" noChangeAspect="1"/>
@@ -192,7 +192,7 @@
                   <pic:spPr bwMode="auto">
                     <a:xfrm>
                       <a:off x="0" y="0"/>
-                      <a:ext cx="5720080" cy="3413125"/>
+                      <a:ext cx="4813349" cy="2872086"/>
                     </a:xfrm>
                     <a:prstGeom prst="rect">
                       <a:avLst/>

</xml_diff>